<commit_message>
lab reports of lab 1 updated
</commit_message>
<xml_diff>
--- a/Lab1/report/200042133_L1.docx
+++ b/Lab1/report/200042133_L1.docx
@@ -2,1122 +2,6 @@
 <file path=word/document.xml><?xml version="1.0" encoding="utf-8"?>
 <w:document xmlns:wpc="http://schemas.microsoft.com/office/word/2010/wordprocessingCanvas" xmlns:mc="http://schemas.openxmlformats.org/markup-compatibility/2006" xmlns:o="urn:schemas-microsoft-com:office:office" xmlns:r="http://schemas.openxmlformats.org/officeDocument/2006/relationships" xmlns:m="http://schemas.openxmlformats.org/officeDocument/2006/math" xmlns:v="urn:schemas-microsoft-com:vml" xmlns:wp14="http://schemas.microsoft.com/office/word/2010/wordprocessingDrawing" xmlns:wp="http://schemas.openxmlformats.org/drawingml/2006/wordprocessingDrawing" xmlns:w="http://schemas.openxmlformats.org/wordprocessingml/2006/main" xmlns:w14="http://schemas.microsoft.com/office/word/2010/wordml" xmlns:w10="urn:schemas-microsoft-com:office:word" xmlns:w15="http://schemas.microsoft.com/office/word/2012/wordml" xmlns:wpg="http://schemas.microsoft.com/office/word/2010/wordprocessingGroup" xmlns:wpi="http://schemas.microsoft.com/office/word/2010/wordprocessingInk" xmlns:wne="http://schemas.microsoft.com/office/word/2006/wordml" xmlns:wps="http://schemas.microsoft.com/office/word/2010/wordprocessingShape" xmlns:wpsCustomData="http://www.wps.cn/officeDocument/2013/wpsCustomData" mc:Ignorable="w14 w15 wp14">
   <w:body>
-    <w:p>
-      <w:pPr>
-        <w:pStyle w:val="7"/>
-        <w:keepNext w:val="0"/>
-        <w:keepLines w:val="0"/>
-        <w:widowControl/>
-        <w:suppressLineNumbers w:val="0"/>
-        <w:bidi w:val="0"/>
-        <w:spacing w:before="240" w:beforeAutospacing="0" w:after="240" w:afterAutospacing="0" w:line="360" w:lineRule="auto"/>
-        <w:jc w:val="center"/>
-        <w:rPr>
-          <w:rFonts w:hint="default" w:ascii="Times New Roman" w:hAnsi="Times New Roman" w:cs="Times New Roman"/>
-        </w:rPr>
-      </w:pPr>
-      <w:r>
-        <w:rPr>
-          <w:rFonts w:hint="default" w:ascii="Times New Roman" w:hAnsi="Times New Roman" w:cs="Times New Roman"/>
-          <w:i w:val="0"/>
-          <w:iCs w:val="0"/>
-          <w:color w:val="000000"/>
-          <w:sz w:val="24"/>
-          <w:szCs w:val="24"/>
-          <w:u w:val="none"/>
-          <w:vertAlign w:val="baseline"/>
-        </w:rPr>
-        <w:drawing>
-          <wp:inline distT="0" distB="0" distL="114300" distR="114300">
-            <wp:extent cx="1428750" cy="2343150"/>
-            <wp:effectExtent l="0" t="0" r="0" b="0"/>
-            <wp:docPr id="3" name="Picture 2" descr="IMG_256"/>
-            <wp:cNvGraphicFramePr>
-              <a:graphicFrameLocks xmlns:a="http://schemas.openxmlformats.org/drawingml/2006/main" noChangeAspect="1"/>
-            </wp:cNvGraphicFramePr>
-            <a:graphic xmlns:a="http://schemas.openxmlformats.org/drawingml/2006/main">
-              <a:graphicData uri="http://schemas.openxmlformats.org/drawingml/2006/picture">
-                <pic:pic xmlns:pic="http://schemas.openxmlformats.org/drawingml/2006/picture">
-                  <pic:nvPicPr>
-                    <pic:cNvPr id="3" name="Picture 2" descr="IMG_256"/>
-                    <pic:cNvPicPr>
-                      <a:picLocks noChangeAspect="1"/>
-                    </pic:cNvPicPr>
-                  </pic:nvPicPr>
-                  <pic:blipFill>
-                    <a:blip r:embed="rId6"/>
-                    <a:stretch>
-                      <a:fillRect/>
-                    </a:stretch>
-                  </pic:blipFill>
-                  <pic:spPr>
-                    <a:xfrm>
-                      <a:off x="0" y="0"/>
-                      <a:ext cx="1428750" cy="2343150"/>
-                    </a:xfrm>
-                    <a:prstGeom prst="rect">
-                      <a:avLst/>
-                    </a:prstGeom>
-                    <a:noFill/>
-                    <a:ln w="9525">
-                      <a:noFill/>
-                    </a:ln>
-                  </pic:spPr>
-                </pic:pic>
-              </a:graphicData>
-            </a:graphic>
-          </wp:inline>
-        </w:drawing>
-      </w:r>
-      <w:r>
-        <w:rPr>
-          <w:rFonts w:hint="default" w:ascii="Times New Roman" w:hAnsi="Times New Roman" w:cs="Times New Roman"/>
-          <w:i w:val="0"/>
-          <w:iCs w:val="0"/>
-          <w:color w:val="000000"/>
-          <w:sz w:val="24"/>
-          <w:szCs w:val="24"/>
-          <w:u w:val="none"/>
-          <w:vertAlign w:val="baseline"/>
-        </w:rPr>
-        <w:t> </w:t>
-      </w:r>
-    </w:p>
-    <w:p>
-      <w:pPr>
-        <w:pStyle w:val="7"/>
-        <w:keepNext w:val="0"/>
-        <w:keepLines w:val="0"/>
-        <w:widowControl/>
-        <w:suppressLineNumbers w:val="0"/>
-        <w:bidi w:val="0"/>
-        <w:spacing w:before="240" w:beforeAutospacing="0" w:after="240" w:afterAutospacing="0" w:line="360" w:lineRule="auto"/>
-        <w:jc w:val="center"/>
-        <w:rPr>
-          <w:rFonts w:hint="default" w:ascii="Times New Roman" w:hAnsi="Times New Roman" w:cs="Times New Roman"/>
-        </w:rPr>
-      </w:pPr>
-      <w:r>
-        <w:rPr>
-          <w:rFonts w:hint="default" w:ascii="Times New Roman" w:hAnsi="Times New Roman" w:cs="Times New Roman"/>
-          <w:i w:val="0"/>
-          <w:iCs w:val="0"/>
-          <w:color w:val="000000"/>
-          <w:sz w:val="24"/>
-          <w:szCs w:val="24"/>
-          <w:u w:val="none"/>
-          <w:vertAlign w:val="baseline"/>
-        </w:rPr>
-        <w:t> </w:t>
-      </w:r>
-    </w:p>
-    <w:p>
-      <w:pPr>
-        <w:pStyle w:val="7"/>
-        <w:keepNext w:val="0"/>
-        <w:keepLines w:val="0"/>
-        <w:widowControl/>
-        <w:suppressLineNumbers w:val="0"/>
-        <w:bidi w:val="0"/>
-        <w:spacing w:before="240" w:beforeAutospacing="0" w:after="240" w:afterAutospacing="0" w:line="360" w:lineRule="auto"/>
-        <w:jc w:val="center"/>
-        <w:rPr>
-          <w:rFonts w:hint="default" w:ascii="Times New Roman" w:hAnsi="Times New Roman" w:cs="Times New Roman"/>
-        </w:rPr>
-      </w:pPr>
-      <w:r>
-        <w:rPr>
-          <w:rFonts w:hint="default" w:ascii="Times New Roman" w:hAnsi="Times New Roman" w:cs="Times New Roman"/>
-          <w:i w:val="0"/>
-          <w:iCs w:val="0"/>
-          <w:color w:val="000000"/>
-          <w:sz w:val="24"/>
-          <w:szCs w:val="24"/>
-          <w:u w:val="none"/>
-          <w:vertAlign w:val="baseline"/>
-        </w:rPr>
-        <w:t> </w:t>
-      </w:r>
-    </w:p>
-    <w:tbl>
-      <w:tblPr>
-        <w:tblStyle w:val="3"/>
-        <w:tblW w:w="0" w:type="auto"/>
-        <w:jc w:val="center"/>
-        <w:tblBorders>
-          <w:top w:val="none" w:color="auto" w:sz="0" w:space="0"/>
-          <w:left w:val="none" w:color="auto" w:sz="0" w:space="0"/>
-          <w:bottom w:val="none" w:color="auto" w:sz="0" w:space="0"/>
-          <w:right w:val="none" w:color="auto" w:sz="0" w:space="0"/>
-          <w:insideH w:val="none" w:color="auto" w:sz="0" w:space="0"/>
-          <w:insideV w:val="none" w:color="auto" w:sz="0" w:space="0"/>
-        </w:tblBorders>
-        <w:shd w:val="clear" w:color="auto" w:fill="auto"/>
-        <w:tblLayout w:type="autofit"/>
-        <w:tblCellMar>
-          <w:top w:w="15" w:type="dxa"/>
-          <w:left w:w="15" w:type="dxa"/>
-          <w:bottom w:w="15" w:type="dxa"/>
-          <w:right w:w="15" w:type="dxa"/>
-        </w:tblCellMar>
-      </w:tblPr>
-      <w:tblGrid>
-        <w:gridCol w:w="3421"/>
-        <w:gridCol w:w="4361"/>
-      </w:tblGrid>
-      <w:tr>
-        <w:tblPrEx>
-          <w:tblBorders>
-            <w:top w:val="none" w:color="auto" w:sz="0" w:space="0"/>
-            <w:left w:val="none" w:color="auto" w:sz="0" w:space="0"/>
-            <w:bottom w:val="none" w:color="auto" w:sz="0" w:space="0"/>
-            <w:right w:val="none" w:color="auto" w:sz="0" w:space="0"/>
-            <w:insideH w:val="none" w:color="auto" w:sz="0" w:space="0"/>
-            <w:insideV w:val="none" w:color="auto" w:sz="0" w:space="0"/>
-          </w:tblBorders>
-          <w:shd w:val="clear" w:color="auto" w:fill="auto"/>
-          <w:tblCellMar>
-            <w:top w:w="15" w:type="dxa"/>
-            <w:left w:w="15" w:type="dxa"/>
-            <w:bottom w:w="15" w:type="dxa"/>
-            <w:right w:w="15" w:type="dxa"/>
-          </w:tblCellMar>
-        </w:tblPrEx>
-        <w:trPr>
-          <w:trHeight w:val="1230" w:hRule="atLeast"/>
-          <w:jc w:val="center"/>
-        </w:trPr>
-        <w:tc>
-          <w:tcPr>
-            <w:tcW w:w="7782" w:type="dxa"/>
-            <w:gridSpan w:val="2"/>
-            <w:tcBorders>
-              <w:top w:val="single" w:color="000000" w:sz="6" w:space="0"/>
-              <w:left w:val="single" w:color="000000" w:sz="6" w:space="0"/>
-              <w:bottom w:val="single" w:color="000000" w:sz="6" w:space="0"/>
-              <w:right w:val="single" w:color="000000" w:sz="6" w:space="0"/>
-            </w:tcBorders>
-            <w:shd w:val="clear" w:color="auto" w:fill="auto"/>
-            <w:tcMar>
-              <w:top w:w="0" w:type="dxa"/>
-              <w:left w:w="100" w:type="dxa"/>
-              <w:bottom w:w="0" w:type="dxa"/>
-              <w:right w:w="100" w:type="dxa"/>
-            </w:tcMar>
-            <w:vAlign w:val="top"/>
-          </w:tcPr>
-          <w:p>
-            <w:pPr>
-              <w:pStyle w:val="7"/>
-              <w:keepNext w:val="0"/>
-              <w:keepLines w:val="0"/>
-              <w:widowControl/>
-              <w:suppressLineNumbers w:val="0"/>
-              <w:bidi w:val="0"/>
-              <w:spacing w:before="60" w:beforeAutospacing="0" w:after="60" w:afterAutospacing="0" w:line="360" w:lineRule="auto"/>
-              <w:jc w:val="center"/>
-              <w:rPr>
-                <w:rFonts w:hint="default" w:ascii="Times New Roman" w:hAnsi="Times New Roman" w:cs="Times New Roman"/>
-              </w:rPr>
-            </w:pPr>
-            <w:r>
-              <w:rPr>
-                <w:rFonts w:hint="default" w:ascii="Times New Roman" w:hAnsi="Times New Roman" w:cs="Times New Roman"/>
-                <w:b/>
-                <w:bCs/>
-                <w:i w:val="0"/>
-                <w:iCs w:val="0"/>
-                <w:color w:val="000000"/>
-                <w:sz w:val="24"/>
-                <w:szCs w:val="24"/>
-                <w:u w:val="none"/>
-                <w:vertAlign w:val="baseline"/>
-              </w:rPr>
-              <w:t>Course Number and Name:</w:t>
-            </w:r>
-          </w:p>
-          <w:p>
-            <w:pPr>
-              <w:pStyle w:val="7"/>
-              <w:keepNext w:val="0"/>
-              <w:keepLines w:val="0"/>
-              <w:widowControl/>
-              <w:suppressLineNumbers w:val="0"/>
-              <w:bidi w:val="0"/>
-              <w:spacing w:before="60" w:beforeAutospacing="0" w:after="60" w:afterAutospacing="0" w:line="360" w:lineRule="auto"/>
-              <w:jc w:val="center"/>
-              <w:rPr>
-                <w:rFonts w:hint="default" w:ascii="Times New Roman" w:hAnsi="Times New Roman" w:cs="Times New Roman"/>
-                <w:lang w:val="en-US"/>
-              </w:rPr>
-            </w:pPr>
-            <w:r>
-              <w:rPr>
-                <w:rFonts w:hint="default" w:ascii="Times New Roman" w:hAnsi="Times New Roman" w:cs="Times New Roman"/>
-                <w:i w:val="0"/>
-                <w:iCs w:val="0"/>
-                <w:color w:val="000000"/>
-                <w:sz w:val="24"/>
-                <w:szCs w:val="24"/>
-                <w:u w:val="none"/>
-                <w:vertAlign w:val="baseline"/>
-                <w:lang w:val="en-US"/>
-              </w:rPr>
-              <w:t>CSE 4618</w:t>
-            </w:r>
-            <w:r>
-              <w:rPr>
-                <w:rFonts w:hint="default" w:ascii="Times New Roman" w:hAnsi="Times New Roman" w:cs="Times New Roman"/>
-                <w:i w:val="0"/>
-                <w:iCs w:val="0"/>
-                <w:color w:val="000000"/>
-                <w:sz w:val="24"/>
-                <w:szCs w:val="24"/>
-                <w:u w:val="none"/>
-                <w:vertAlign w:val="baseline"/>
-                <w:lang w:val="en-US"/>
-              </w:rPr>
-              <w:br w:type="textWrapping"/>
-            </w:r>
-            <w:r>
-              <w:rPr>
-                <w:rFonts w:hint="default" w:ascii="Times New Roman" w:hAnsi="Times New Roman" w:cs="Times New Roman"/>
-                <w:i w:val="0"/>
-                <w:iCs w:val="0"/>
-                <w:color w:val="000000"/>
-                <w:sz w:val="24"/>
-                <w:szCs w:val="24"/>
-                <w:u w:val="none"/>
-                <w:vertAlign w:val="baseline"/>
-                <w:lang w:val="en-US"/>
-              </w:rPr>
-              <w:t>Artificial Intelligence Lab</w:t>
-            </w:r>
-          </w:p>
-        </w:tc>
-      </w:tr>
-      <w:tr>
-        <w:tblPrEx>
-          <w:tblBorders>
-            <w:top w:val="none" w:color="auto" w:sz="0" w:space="0"/>
-            <w:left w:val="none" w:color="auto" w:sz="0" w:space="0"/>
-            <w:bottom w:val="none" w:color="auto" w:sz="0" w:space="0"/>
-            <w:right w:val="none" w:color="auto" w:sz="0" w:space="0"/>
-            <w:insideH w:val="none" w:color="auto" w:sz="0" w:space="0"/>
-            <w:insideV w:val="none" w:color="auto" w:sz="0" w:space="0"/>
-          </w:tblBorders>
-          <w:shd w:val="clear" w:color="auto" w:fill="auto"/>
-          <w:tblCellMar>
-            <w:top w:w="15" w:type="dxa"/>
-            <w:left w:w="15" w:type="dxa"/>
-            <w:bottom w:w="15" w:type="dxa"/>
-            <w:right w:w="15" w:type="dxa"/>
-          </w:tblCellMar>
-        </w:tblPrEx>
-        <w:trPr>
-          <w:trHeight w:val="1035" w:hRule="atLeast"/>
-          <w:jc w:val="center"/>
-        </w:trPr>
-        <w:tc>
-          <w:tcPr>
-            <w:tcW w:w="7782" w:type="dxa"/>
-            <w:gridSpan w:val="2"/>
-            <w:tcBorders>
-              <w:top w:val="single" w:color="000000" w:sz="6" w:space="0"/>
-              <w:left w:val="single" w:color="000000" w:sz="6" w:space="0"/>
-              <w:bottom w:val="single" w:color="000000" w:sz="6" w:space="0"/>
-              <w:right w:val="single" w:color="000000" w:sz="6" w:space="0"/>
-            </w:tcBorders>
-            <w:shd w:val="clear" w:color="auto" w:fill="auto"/>
-            <w:tcMar>
-              <w:top w:w="0" w:type="dxa"/>
-              <w:left w:w="100" w:type="dxa"/>
-              <w:bottom w:w="0" w:type="dxa"/>
-              <w:right w:w="100" w:type="dxa"/>
-            </w:tcMar>
-            <w:vAlign w:val="top"/>
-          </w:tcPr>
-          <w:p>
-            <w:pPr>
-              <w:pStyle w:val="7"/>
-              <w:keepNext w:val="0"/>
-              <w:keepLines w:val="0"/>
-              <w:widowControl/>
-              <w:suppressLineNumbers w:val="0"/>
-              <w:bidi w:val="0"/>
-              <w:spacing w:before="60" w:beforeAutospacing="0" w:after="60" w:afterAutospacing="0" w:line="360" w:lineRule="auto"/>
-              <w:jc w:val="center"/>
-              <w:rPr>
-                <w:rFonts w:hint="default" w:ascii="Times New Roman" w:hAnsi="Times New Roman" w:cs="Times New Roman"/>
-              </w:rPr>
-            </w:pPr>
-            <w:r>
-              <w:rPr>
-                <w:rFonts w:hint="default" w:ascii="Times New Roman" w:hAnsi="Times New Roman" w:cs="Times New Roman"/>
-                <w:b/>
-                <w:bCs/>
-                <w:i w:val="0"/>
-                <w:iCs w:val="0"/>
-                <w:color w:val="000000"/>
-                <w:sz w:val="24"/>
-                <w:szCs w:val="24"/>
-                <w:u w:val="none"/>
-                <w:vertAlign w:val="baseline"/>
-                <w:lang w:val="en-US"/>
-              </w:rPr>
-              <w:t>Report</w:t>
-            </w:r>
-            <w:r>
-              <w:rPr>
-                <w:rFonts w:hint="default" w:ascii="Times New Roman" w:hAnsi="Times New Roman" w:cs="Times New Roman"/>
-                <w:b/>
-                <w:bCs/>
-                <w:i w:val="0"/>
-                <w:iCs w:val="0"/>
-                <w:color w:val="000000"/>
-                <w:sz w:val="24"/>
-                <w:szCs w:val="24"/>
-                <w:u w:val="none"/>
-                <w:vertAlign w:val="baseline"/>
-              </w:rPr>
-              <w:t>:</w:t>
-            </w:r>
-          </w:p>
-          <w:p>
-            <w:pPr>
-              <w:pStyle w:val="7"/>
-              <w:keepNext w:val="0"/>
-              <w:keepLines w:val="0"/>
-              <w:widowControl/>
-              <w:suppressLineNumbers w:val="0"/>
-              <w:bidi w:val="0"/>
-              <w:spacing w:before="60" w:beforeAutospacing="0" w:after="60" w:afterAutospacing="0" w:line="360" w:lineRule="auto"/>
-              <w:jc w:val="center"/>
-              <w:rPr>
-                <w:rFonts w:hint="default" w:ascii="Times New Roman" w:hAnsi="Times New Roman" w:cs="Times New Roman"/>
-                <w:lang w:val="en-US"/>
-              </w:rPr>
-            </w:pPr>
-            <w:r>
-              <w:rPr>
-                <w:rFonts w:hint="default" w:ascii="Times New Roman" w:hAnsi="Times New Roman"/>
-                <w:i w:val="0"/>
-                <w:iCs w:val="0"/>
-                <w:color w:val="000000"/>
-                <w:sz w:val="24"/>
-                <w:szCs w:val="24"/>
-                <w:u w:val="none"/>
-                <w:vertAlign w:val="baseline"/>
-                <w:lang w:val="en-US"/>
-              </w:rPr>
-              <w:t>Lab 1 - Uninformed Search</w:t>
-            </w:r>
-          </w:p>
-        </w:tc>
-      </w:tr>
-      <w:tr>
-        <w:tblPrEx>
-          <w:tblBorders>
-            <w:top w:val="none" w:color="auto" w:sz="0" w:space="0"/>
-            <w:left w:val="none" w:color="auto" w:sz="0" w:space="0"/>
-            <w:bottom w:val="none" w:color="auto" w:sz="0" w:space="0"/>
-            <w:right w:val="none" w:color="auto" w:sz="0" w:space="0"/>
-            <w:insideH w:val="none" w:color="auto" w:sz="0" w:space="0"/>
-            <w:insideV w:val="none" w:color="auto" w:sz="0" w:space="0"/>
-          </w:tblBorders>
-          <w:shd w:val="clear" w:color="auto" w:fill="auto"/>
-          <w:tblCellMar>
-            <w:top w:w="15" w:type="dxa"/>
-            <w:left w:w="15" w:type="dxa"/>
-            <w:bottom w:w="15" w:type="dxa"/>
-            <w:right w:w="15" w:type="dxa"/>
-          </w:tblCellMar>
-        </w:tblPrEx>
-        <w:trPr>
-          <w:trHeight w:val="855" w:hRule="atLeast"/>
-          <w:jc w:val="center"/>
-        </w:trPr>
-        <w:tc>
-          <w:tcPr>
-            <w:tcW w:w="3421" w:type="dxa"/>
-            <w:tcBorders>
-              <w:top w:val="single" w:color="000000" w:sz="6" w:space="0"/>
-              <w:left w:val="single" w:color="000000" w:sz="6" w:space="0"/>
-              <w:bottom w:val="single" w:color="000000" w:sz="6" w:space="0"/>
-              <w:right w:val="single" w:color="000000" w:sz="6" w:space="0"/>
-            </w:tcBorders>
-            <w:shd w:val="clear" w:color="auto" w:fill="auto"/>
-            <w:tcMar>
-              <w:top w:w="0" w:type="dxa"/>
-              <w:left w:w="100" w:type="dxa"/>
-              <w:bottom w:w="0" w:type="dxa"/>
-              <w:right w:w="100" w:type="dxa"/>
-            </w:tcMar>
-            <w:vAlign w:val="top"/>
-          </w:tcPr>
-          <w:p>
-            <w:pPr>
-              <w:pStyle w:val="7"/>
-              <w:keepNext w:val="0"/>
-              <w:keepLines w:val="0"/>
-              <w:widowControl/>
-              <w:suppressLineNumbers w:val="0"/>
-              <w:bidi w:val="0"/>
-              <w:spacing w:before="60" w:beforeAutospacing="0" w:after="60" w:afterAutospacing="0" w:line="360" w:lineRule="auto"/>
-              <w:jc w:val="center"/>
-              <w:rPr>
-                <w:rFonts w:hint="default" w:ascii="Times New Roman" w:hAnsi="Times New Roman" w:cs="Times New Roman"/>
-              </w:rPr>
-            </w:pPr>
-            <w:r>
-              <w:rPr>
-                <w:rFonts w:hint="default" w:ascii="Times New Roman" w:hAnsi="Times New Roman" w:cs="Times New Roman"/>
-                <w:b/>
-                <w:bCs/>
-                <w:i w:val="0"/>
-                <w:iCs w:val="0"/>
-                <w:color w:val="000000"/>
-                <w:sz w:val="24"/>
-                <w:szCs w:val="24"/>
-                <w:u w:val="none"/>
-                <w:vertAlign w:val="baseline"/>
-              </w:rPr>
-              <w:t>Student Name:</w:t>
-            </w:r>
-          </w:p>
-          <w:p>
-            <w:pPr>
-              <w:pStyle w:val="7"/>
-              <w:keepNext w:val="0"/>
-              <w:keepLines w:val="0"/>
-              <w:widowControl/>
-              <w:suppressLineNumbers w:val="0"/>
-              <w:bidi w:val="0"/>
-              <w:spacing w:before="60" w:beforeAutospacing="0" w:after="60" w:afterAutospacing="0" w:line="360" w:lineRule="auto"/>
-              <w:jc w:val="center"/>
-              <w:rPr>
-                <w:rFonts w:hint="default" w:ascii="Times New Roman" w:hAnsi="Times New Roman" w:cs="Times New Roman"/>
-              </w:rPr>
-            </w:pPr>
-            <w:r>
-              <w:rPr>
-                <w:rFonts w:hint="default" w:ascii="Times New Roman" w:hAnsi="Times New Roman" w:cs="Times New Roman"/>
-                <w:i w:val="0"/>
-                <w:iCs w:val="0"/>
-                <w:color w:val="000000"/>
-                <w:sz w:val="24"/>
-                <w:szCs w:val="24"/>
-                <w:u w:val="none"/>
-                <w:vertAlign w:val="baseline"/>
-              </w:rPr>
-              <w:t>Nafisa Maliyat</w:t>
-            </w:r>
-          </w:p>
-        </w:tc>
-        <w:tc>
-          <w:tcPr>
-            <w:tcW w:w="4361" w:type="dxa"/>
-            <w:tcBorders>
-              <w:top w:val="single" w:color="000000" w:sz="6" w:space="0"/>
-              <w:left w:val="single" w:color="000000" w:sz="6" w:space="0"/>
-              <w:bottom w:val="single" w:color="000000" w:sz="6" w:space="0"/>
-              <w:right w:val="single" w:color="000000" w:sz="6" w:space="0"/>
-            </w:tcBorders>
-            <w:shd w:val="clear" w:color="auto" w:fill="auto"/>
-            <w:tcMar>
-              <w:top w:w="0" w:type="dxa"/>
-              <w:left w:w="100" w:type="dxa"/>
-              <w:bottom w:w="0" w:type="dxa"/>
-              <w:right w:w="100" w:type="dxa"/>
-            </w:tcMar>
-            <w:vAlign w:val="top"/>
-          </w:tcPr>
-          <w:p>
-            <w:pPr>
-              <w:pStyle w:val="7"/>
-              <w:keepNext w:val="0"/>
-              <w:keepLines w:val="0"/>
-              <w:widowControl/>
-              <w:suppressLineNumbers w:val="0"/>
-              <w:bidi w:val="0"/>
-              <w:spacing w:before="60" w:beforeAutospacing="0" w:after="60" w:afterAutospacing="0" w:line="360" w:lineRule="auto"/>
-              <w:jc w:val="center"/>
-              <w:rPr>
-                <w:rFonts w:hint="default" w:ascii="Times New Roman" w:hAnsi="Times New Roman" w:cs="Times New Roman"/>
-              </w:rPr>
-            </w:pPr>
-            <w:r>
-              <w:rPr>
-                <w:rFonts w:hint="default" w:ascii="Times New Roman" w:hAnsi="Times New Roman" w:cs="Times New Roman"/>
-                <w:b/>
-                <w:bCs/>
-                <w:i w:val="0"/>
-                <w:iCs w:val="0"/>
-                <w:color w:val="000000"/>
-                <w:sz w:val="24"/>
-                <w:szCs w:val="24"/>
-                <w:u w:val="none"/>
-                <w:vertAlign w:val="baseline"/>
-              </w:rPr>
-              <w:t>Student ID:</w:t>
-            </w:r>
-          </w:p>
-          <w:p>
-            <w:pPr>
-              <w:pStyle w:val="7"/>
-              <w:keepNext w:val="0"/>
-              <w:keepLines w:val="0"/>
-              <w:widowControl/>
-              <w:suppressLineNumbers w:val="0"/>
-              <w:bidi w:val="0"/>
-              <w:spacing w:before="60" w:beforeAutospacing="0" w:after="60" w:afterAutospacing="0" w:line="360" w:lineRule="auto"/>
-              <w:jc w:val="center"/>
-              <w:rPr>
-                <w:rFonts w:hint="default" w:ascii="Times New Roman" w:hAnsi="Times New Roman" w:cs="Times New Roman"/>
-              </w:rPr>
-            </w:pPr>
-            <w:r>
-              <w:rPr>
-                <w:rFonts w:hint="default" w:ascii="Times New Roman" w:hAnsi="Times New Roman" w:cs="Times New Roman"/>
-                <w:i w:val="0"/>
-                <w:iCs w:val="0"/>
-                <w:color w:val="000000"/>
-                <w:sz w:val="24"/>
-                <w:szCs w:val="24"/>
-                <w:u w:val="none"/>
-                <w:vertAlign w:val="baseline"/>
-              </w:rPr>
-              <w:t>200042133</w:t>
-            </w:r>
-          </w:p>
-        </w:tc>
-      </w:tr>
-      <w:tr>
-        <w:tblPrEx>
-          <w:tblBorders>
-            <w:top w:val="none" w:color="auto" w:sz="0" w:space="0"/>
-            <w:left w:val="none" w:color="auto" w:sz="0" w:space="0"/>
-            <w:bottom w:val="none" w:color="auto" w:sz="0" w:space="0"/>
-            <w:right w:val="none" w:color="auto" w:sz="0" w:space="0"/>
-            <w:insideH w:val="none" w:color="auto" w:sz="0" w:space="0"/>
-            <w:insideV w:val="none" w:color="auto" w:sz="0" w:space="0"/>
-          </w:tblBorders>
-          <w:shd w:val="clear" w:color="auto" w:fill="auto"/>
-          <w:tblCellMar>
-            <w:top w:w="15" w:type="dxa"/>
-            <w:left w:w="15" w:type="dxa"/>
-            <w:bottom w:w="15" w:type="dxa"/>
-            <w:right w:w="15" w:type="dxa"/>
-          </w:tblCellMar>
-        </w:tblPrEx>
-        <w:trPr>
-          <w:trHeight w:val="1230" w:hRule="atLeast"/>
-          <w:jc w:val="center"/>
-        </w:trPr>
-        <w:tc>
-          <w:tcPr>
-            <w:tcW w:w="3421" w:type="dxa"/>
-            <w:tcBorders>
-              <w:top w:val="single" w:color="000000" w:sz="6" w:space="0"/>
-              <w:left w:val="single" w:color="000000" w:sz="6" w:space="0"/>
-              <w:bottom w:val="single" w:color="000000" w:sz="6" w:space="0"/>
-              <w:right w:val="single" w:color="000000" w:sz="6" w:space="0"/>
-            </w:tcBorders>
-            <w:shd w:val="clear" w:color="auto" w:fill="auto"/>
-            <w:tcMar>
-              <w:top w:w="0" w:type="dxa"/>
-              <w:left w:w="100" w:type="dxa"/>
-              <w:bottom w:w="0" w:type="dxa"/>
-              <w:right w:w="100" w:type="dxa"/>
-            </w:tcMar>
-            <w:vAlign w:val="top"/>
-          </w:tcPr>
-          <w:p>
-            <w:pPr>
-              <w:pStyle w:val="7"/>
-              <w:keepNext w:val="0"/>
-              <w:keepLines w:val="0"/>
-              <w:widowControl/>
-              <w:suppressLineNumbers w:val="0"/>
-              <w:bidi w:val="0"/>
-              <w:spacing w:before="60" w:beforeAutospacing="0" w:after="60" w:afterAutospacing="0" w:line="360" w:lineRule="auto"/>
-              <w:jc w:val="center"/>
-              <w:rPr>
-                <w:rFonts w:hint="default" w:ascii="Times New Roman" w:hAnsi="Times New Roman" w:cs="Times New Roman"/>
-              </w:rPr>
-            </w:pPr>
-            <w:r>
-              <w:rPr>
-                <w:rFonts w:hint="default" w:ascii="Times New Roman" w:hAnsi="Times New Roman" w:cs="Times New Roman"/>
-                <w:b/>
-                <w:bCs/>
-                <w:i w:val="0"/>
-                <w:iCs w:val="0"/>
-                <w:color w:val="000000"/>
-                <w:sz w:val="24"/>
-                <w:szCs w:val="24"/>
-                <w:u w:val="none"/>
-                <w:vertAlign w:val="baseline"/>
-              </w:rPr>
-              <w:t>Date Of Submission:</w:t>
-            </w:r>
-          </w:p>
-          <w:p>
-            <w:pPr>
-              <w:pStyle w:val="7"/>
-              <w:keepNext w:val="0"/>
-              <w:keepLines w:val="0"/>
-              <w:widowControl/>
-              <w:suppressLineNumbers w:val="0"/>
-              <w:bidi w:val="0"/>
-              <w:spacing w:before="60" w:beforeAutospacing="0" w:after="60" w:afterAutospacing="0" w:line="360" w:lineRule="auto"/>
-              <w:jc w:val="center"/>
-              <w:rPr>
-                <w:rFonts w:hint="default" w:ascii="Times New Roman" w:hAnsi="Times New Roman" w:cs="Times New Roman"/>
-                <w:lang w:val="en-US"/>
-              </w:rPr>
-            </w:pPr>
-            <w:r>
-              <w:rPr>
-                <w:rFonts w:hint="default" w:cs="Times New Roman"/>
-                <w:i w:val="0"/>
-                <w:iCs w:val="0"/>
-                <w:color w:val="000000"/>
-                <w:sz w:val="24"/>
-                <w:szCs w:val="24"/>
-                <w:u w:val="none"/>
-                <w:vertAlign w:val="baseline"/>
-                <w:lang w:val="en-US"/>
-              </w:rPr>
-              <w:t>31 January</w:t>
-            </w:r>
-            <w:r>
-              <w:rPr>
-                <w:rFonts w:hint="default" w:ascii="Times New Roman" w:hAnsi="Times New Roman" w:cs="Times New Roman"/>
-                <w:i w:val="0"/>
-                <w:iCs w:val="0"/>
-                <w:color w:val="000000"/>
-                <w:sz w:val="24"/>
-                <w:szCs w:val="24"/>
-                <w:u w:val="none"/>
-                <w:vertAlign w:val="baseline"/>
-              </w:rPr>
-              <w:t>, 202</w:t>
-            </w:r>
-            <w:r>
-              <w:rPr>
-                <w:rFonts w:hint="default" w:ascii="Times New Roman" w:hAnsi="Times New Roman" w:cs="Times New Roman"/>
-                <w:i w:val="0"/>
-                <w:iCs w:val="0"/>
-                <w:color w:val="000000"/>
-                <w:sz w:val="24"/>
-                <w:szCs w:val="24"/>
-                <w:u w:val="none"/>
-                <w:vertAlign w:val="baseline"/>
-                <w:lang w:val="en-US"/>
-              </w:rPr>
-              <w:t>4</w:t>
-            </w:r>
-          </w:p>
-        </w:tc>
-        <w:tc>
-          <w:tcPr>
-            <w:tcW w:w="4361" w:type="dxa"/>
-            <w:tcBorders>
-              <w:top w:val="single" w:color="000000" w:sz="6" w:space="0"/>
-              <w:left w:val="single" w:color="000000" w:sz="6" w:space="0"/>
-              <w:bottom w:val="single" w:color="000000" w:sz="6" w:space="0"/>
-              <w:right w:val="single" w:color="000000" w:sz="6" w:space="0"/>
-            </w:tcBorders>
-            <w:shd w:val="clear" w:color="auto" w:fill="auto"/>
-            <w:tcMar>
-              <w:top w:w="0" w:type="dxa"/>
-              <w:left w:w="100" w:type="dxa"/>
-              <w:bottom w:w="0" w:type="dxa"/>
-              <w:right w:w="100" w:type="dxa"/>
-            </w:tcMar>
-            <w:vAlign w:val="top"/>
-          </w:tcPr>
-          <w:p>
-            <w:pPr>
-              <w:pStyle w:val="7"/>
-              <w:keepNext w:val="0"/>
-              <w:keepLines w:val="0"/>
-              <w:widowControl/>
-              <w:suppressLineNumbers w:val="0"/>
-              <w:bidi w:val="0"/>
-              <w:spacing w:before="60" w:beforeAutospacing="0" w:after="60" w:afterAutospacing="0" w:line="360" w:lineRule="auto"/>
-              <w:jc w:val="center"/>
-              <w:rPr>
-                <w:rFonts w:hint="default" w:ascii="Times New Roman" w:hAnsi="Times New Roman" w:cs="Times New Roman"/>
-              </w:rPr>
-            </w:pPr>
-            <w:r>
-              <w:rPr>
-                <w:rFonts w:hint="default" w:ascii="Times New Roman" w:hAnsi="Times New Roman" w:cs="Times New Roman"/>
-                <w:b/>
-                <w:bCs/>
-                <w:i w:val="0"/>
-                <w:iCs w:val="0"/>
-                <w:color w:val="000000"/>
-                <w:sz w:val="24"/>
-                <w:szCs w:val="24"/>
-                <w:u w:val="none"/>
-                <w:vertAlign w:val="baseline"/>
-              </w:rPr>
-              <w:t>Submitted to:</w:t>
-            </w:r>
-          </w:p>
-          <w:p>
-            <w:pPr>
-              <w:pStyle w:val="7"/>
-              <w:keepNext w:val="0"/>
-              <w:keepLines w:val="0"/>
-              <w:widowControl/>
-              <w:suppressLineNumbers w:val="0"/>
-              <w:bidi w:val="0"/>
-              <w:spacing w:before="60" w:beforeAutospacing="0" w:after="60" w:afterAutospacing="0" w:line="360" w:lineRule="auto"/>
-              <w:jc w:val="center"/>
-              <w:rPr>
-                <w:rFonts w:hint="default" w:ascii="Times New Roman" w:hAnsi="Times New Roman" w:cs="Times New Roman"/>
-              </w:rPr>
-            </w:pPr>
-            <w:r>
-              <w:rPr>
-                <w:rFonts w:hint="default" w:ascii="Times New Roman" w:hAnsi="Times New Roman" w:eastAsia="SimSun" w:cs="Times New Roman"/>
-                <w:b w:val="0"/>
-                <w:bCs w:val="0"/>
-                <w:kern w:val="0"/>
-                <w:lang w:val="en-US" w:bidi="ar-SA"/>
-              </w:rPr>
-              <w:t xml:space="preserve">Md. Bakhtiar Hasan, </w:t>
-            </w:r>
-            <w:r>
-              <w:rPr>
-                <w:rFonts w:hint="default" w:cs="Times New Roman"/>
-                <w:b w:val="0"/>
-                <w:bCs w:val="0"/>
-                <w:kern w:val="0"/>
-                <w:lang w:val="en-US" w:bidi="ar-SA"/>
-              </w:rPr>
-              <w:t>Assistant Professor</w:t>
-            </w:r>
-            <w:r>
-              <w:rPr>
-                <w:rFonts w:hint="default" w:ascii="Times New Roman" w:hAnsi="Times New Roman" w:eastAsia="SimSun" w:cs="Times New Roman"/>
-                <w:b w:val="0"/>
-                <w:bCs w:val="0"/>
-                <w:kern w:val="0"/>
-                <w:lang w:val="en-US" w:bidi="ar-SA"/>
-              </w:rPr>
-              <w:t>, CSE</w:t>
-            </w:r>
-          </w:p>
-        </w:tc>
-      </w:tr>
-    </w:tbl>
-    <w:p>
-      <w:pPr>
-        <w:spacing w:line="360" w:lineRule="auto"/>
-        <w:rPr>
-          <w:rFonts w:hint="default" w:ascii="Times New Roman" w:hAnsi="Times New Roman" w:cs="Times New Roman"/>
-        </w:rPr>
-      </w:pPr>
-      <w:r>
-        <w:rPr>
-          <w:rFonts w:hint="default" w:ascii="Times New Roman" w:hAnsi="Times New Roman" w:cs="Times New Roman"/>
-        </w:rPr>
-        <w:br w:type="page"/>
-      </w:r>
-    </w:p>
-    <w:p>
-      <w:pPr>
-        <w:spacing w:line="360" w:lineRule="auto"/>
-        <w:ind w:right="0" w:firstLine="361" w:firstLineChars="150"/>
-        <w:jc w:val="both"/>
-        <w:rPr>
-          <w:rFonts w:hint="default" w:ascii="Times New Roman" w:hAnsi="Times New Roman" w:eastAsia="SimSun" w:cs="Times New Roman"/>
-          <w:b/>
-          <w:bCs/>
-          <w:color w:val="0000FF"/>
-        </w:rPr>
-      </w:pPr>
-      <w:r>
-        <w:rPr>
-          <w:rFonts w:hint="default" w:ascii="Times New Roman" w:hAnsi="Times New Roman" w:eastAsia="SimSun" w:cs="Times New Roman"/>
-          <w:b/>
-          <w:bCs/>
-          <w:color w:val="0000FF"/>
-          <w:lang w:val="en-US"/>
-        </w:rPr>
-        <w:t>Overview</w:t>
-      </w:r>
-      <w:r>
-        <w:rPr>
-          <w:rFonts w:hint="default" w:ascii="Times New Roman" w:hAnsi="Times New Roman" w:eastAsia="SimSun" w:cs="Times New Roman"/>
-          <w:b/>
-          <w:bCs/>
-          <w:color w:val="0000FF"/>
-        </w:rPr>
-        <w:t>:</w:t>
-      </w:r>
-    </w:p>
-    <w:p>
-      <w:pPr>
-        <w:spacing w:line="360" w:lineRule="auto"/>
-        <w:ind w:right="0" w:firstLine="361" w:firstLineChars="150"/>
-        <w:jc w:val="both"/>
-        <w:rPr>
-          <w:rFonts w:hint="default" w:ascii="Times New Roman" w:hAnsi="Times New Roman" w:eastAsia="SimSun" w:cs="Times New Roman"/>
-          <w:b/>
-          <w:bCs/>
-          <w:color w:val="0000FF"/>
-        </w:rPr>
-      </w:pPr>
-    </w:p>
-    <w:tbl>
-      <w:tblPr>
-        <w:tblStyle w:val="3"/>
-        <w:tblW w:w="9010" w:type="dxa"/>
-        <w:tblInd w:w="350" w:type="dxa"/>
-        <w:tblLayout w:type="fixed"/>
-        <w:tblCellMar>
-          <w:top w:w="0" w:type="dxa"/>
-          <w:left w:w="108" w:type="dxa"/>
-          <w:bottom w:w="0" w:type="dxa"/>
-          <w:right w:w="108" w:type="dxa"/>
-        </w:tblCellMar>
-      </w:tblPr>
-      <w:tblGrid>
-        <w:gridCol w:w="9010"/>
-      </w:tblGrid>
-      <w:tr>
-        <w:tblPrEx>
-          <w:tblCellMar>
-            <w:top w:w="0" w:type="dxa"/>
-            <w:left w:w="108" w:type="dxa"/>
-            <w:bottom w:w="0" w:type="dxa"/>
-            <w:right w:w="108" w:type="dxa"/>
-          </w:tblCellMar>
-        </w:tblPrEx>
-        <w:trPr>
-          <w:trHeight w:val="1077" w:hRule="atLeast"/>
-        </w:trPr>
-        <w:tc>
-          <w:tcPr>
-            <w:tcW w:w="9010" w:type="dxa"/>
-            <w:tcBorders>
-              <w:top w:val="single" w:color="000000" w:sz="4" w:space="0"/>
-              <w:left w:val="single" w:color="000000" w:sz="4" w:space="0"/>
-              <w:bottom w:val="single" w:color="000000" w:sz="4" w:space="0"/>
-              <w:right w:val="single" w:color="000000" w:sz="4" w:space="0"/>
-            </w:tcBorders>
-          </w:tcPr>
-          <w:p>
-            <w:pPr>
-              <w:widowControl w:val="0"/>
-              <w:spacing w:line="360" w:lineRule="auto"/>
-              <w:jc w:val="both"/>
-              <w:rPr>
-                <w:rFonts w:hint="default" w:ascii="Times New Roman" w:hAnsi="Times New Roman" w:eastAsia="SimSun" w:cs="Times New Roman"/>
-                <w:sz w:val="24"/>
-                <w:lang w:val="en-US"/>
-              </w:rPr>
-            </w:pPr>
-            <w:r>
-              <w:rPr>
-                <w:rFonts w:hint="default" w:ascii="Times New Roman" w:hAnsi="Times New Roman" w:eastAsia="SimSun" w:cs="Times New Roman"/>
-                <w:sz w:val="24"/>
-                <w:lang w:val="en-US"/>
-              </w:rPr>
-              <w:t xml:space="preserve">This lab </w:t>
-            </w:r>
-            <w:r>
-              <w:rPr>
-                <w:rFonts w:hint="default" w:cs="Times New Roman"/>
-                <w:sz w:val="24"/>
-                <w:lang w:val="en-US"/>
-              </w:rPr>
-              <w:t>asked for implementation for search algorithms Breadth First Search, Depth First Search and Uniform Cost Search</w:t>
-            </w:r>
-            <w:r>
-              <w:rPr>
-                <w:rFonts w:hint="default" w:ascii="Times New Roman" w:hAnsi="Times New Roman" w:cs="Times New Roman"/>
-                <w:sz w:val="24"/>
-                <w:lang w:val="en-US"/>
-              </w:rPr>
-              <w:t xml:space="preserve">. There was three tasks provided </w:t>
-            </w:r>
-            <w:r>
-              <w:rPr>
-                <w:rFonts w:hint="default" w:cs="Times New Roman"/>
-                <w:sz w:val="24"/>
-                <w:lang w:val="en-US"/>
-              </w:rPr>
-              <w:t>with a usearch</w:t>
-            </w:r>
-            <w:r>
-              <w:rPr>
-                <w:rFonts w:hint="default" w:ascii="Times New Roman" w:hAnsi="Times New Roman" w:cs="Times New Roman"/>
-                <w:sz w:val="24"/>
-                <w:lang w:val="en-US"/>
-              </w:rPr>
-              <w:t xml:space="preserve">.zip file. After solving each task, Autograder was used to evaluate whether or not it was the correct solution. </w:t>
-            </w:r>
-          </w:p>
-          <w:p>
-            <w:pPr>
-              <w:widowControl w:val="0"/>
-              <w:spacing w:line="360" w:lineRule="auto"/>
-              <w:jc w:val="both"/>
-              <w:rPr>
-                <w:rFonts w:hint="default" w:ascii="Times New Roman" w:hAnsi="Times New Roman" w:eastAsia="SimSun" w:cs="Times New Roman"/>
-                <w:sz w:val="24"/>
-                <w:lang w:val="en-US"/>
-              </w:rPr>
-            </w:pPr>
-            <w:r>
-              <w:rPr>
-                <w:rFonts w:hint="default" w:ascii="Times New Roman" w:hAnsi="Times New Roman" w:eastAsia="SimSun" w:cs="Times New Roman"/>
-                <w:sz w:val="24"/>
-                <w:lang w:val="en-US"/>
-              </w:rPr>
-              <w:t>On the next pages, I have mentioned the following :</w:t>
-            </w:r>
-          </w:p>
-          <w:p>
-            <w:pPr>
-              <w:widowControl w:val="0"/>
-              <w:numPr>
-                <w:ilvl w:val="0"/>
-                <w:numId w:val="1"/>
-              </w:numPr>
-              <w:spacing w:line="360" w:lineRule="auto"/>
-              <w:ind w:left="420" w:leftChars="0" w:hanging="420" w:firstLineChars="0"/>
-              <w:jc w:val="both"/>
-              <w:rPr>
-                <w:rFonts w:hint="default" w:ascii="Times New Roman" w:hAnsi="Times New Roman" w:eastAsia="SimSun" w:cs="Times New Roman"/>
-                <w:sz w:val="24"/>
-                <w:lang w:val="en-US"/>
-              </w:rPr>
-            </w:pPr>
-            <w:r>
-              <w:rPr>
-                <w:rFonts w:hint="default" w:ascii="Times New Roman" w:hAnsi="Times New Roman" w:eastAsia="SimSun" w:cs="Times New Roman"/>
-                <w:sz w:val="24"/>
-                <w:lang w:val="en-US"/>
-              </w:rPr>
-              <w:t xml:space="preserve">the problem statement </w:t>
-            </w:r>
-          </w:p>
-          <w:p>
-            <w:pPr>
-              <w:widowControl w:val="0"/>
-              <w:numPr>
-                <w:ilvl w:val="0"/>
-                <w:numId w:val="1"/>
-              </w:numPr>
-              <w:spacing w:line="360" w:lineRule="auto"/>
-              <w:ind w:left="420" w:leftChars="0" w:hanging="420" w:firstLineChars="0"/>
-              <w:jc w:val="both"/>
-              <w:rPr>
-                <w:rFonts w:hint="default" w:ascii="Times New Roman" w:hAnsi="Times New Roman" w:eastAsia="SimSun" w:cs="Times New Roman"/>
-                <w:sz w:val="24"/>
-                <w:lang w:val="en-US"/>
-              </w:rPr>
-            </w:pPr>
-            <w:r>
-              <w:rPr>
-                <w:rFonts w:hint="default" w:cs="Times New Roman"/>
-                <w:sz w:val="24"/>
-                <w:lang w:val="en-US"/>
-              </w:rPr>
-              <w:t xml:space="preserve">solution </w:t>
-            </w:r>
-            <w:r>
-              <w:rPr>
-                <w:rFonts w:hint="default" w:ascii="Times New Roman" w:hAnsi="Times New Roman" w:eastAsia="SimSun" w:cs="Times New Roman"/>
-                <w:sz w:val="24"/>
-                <w:lang w:val="en-US"/>
-              </w:rPr>
-              <w:t>of the problem</w:t>
-            </w:r>
-            <w:r>
-              <w:rPr>
-                <w:rFonts w:hint="default" w:cs="Times New Roman"/>
-                <w:sz w:val="24"/>
-                <w:lang w:val="en-US"/>
-              </w:rPr>
-              <w:t xml:space="preserve"> </w:t>
-            </w:r>
-          </w:p>
-          <w:p>
-            <w:pPr>
-              <w:widowControl w:val="0"/>
-              <w:numPr>
-                <w:ilvl w:val="0"/>
-                <w:numId w:val="1"/>
-              </w:numPr>
-              <w:spacing w:line="360" w:lineRule="auto"/>
-              <w:ind w:left="420" w:leftChars="0" w:hanging="420" w:firstLineChars="0"/>
-              <w:jc w:val="both"/>
-              <w:rPr>
-                <w:rFonts w:hint="default" w:ascii="Times New Roman" w:hAnsi="Times New Roman" w:eastAsia="SimSun" w:cs="Times New Roman"/>
-                <w:sz w:val="24"/>
-                <w:lang w:val="en-US"/>
-              </w:rPr>
-            </w:pPr>
-            <w:r>
-              <w:rPr>
-                <w:rFonts w:hint="default" w:cs="Times New Roman"/>
-                <w:sz w:val="24"/>
-                <w:lang w:val="en-US"/>
-              </w:rPr>
-              <w:t>the result of the problem</w:t>
-            </w:r>
-          </w:p>
-          <w:p>
-            <w:pPr>
-              <w:widowControl w:val="0"/>
-              <w:numPr>
-                <w:ilvl w:val="0"/>
-                <w:numId w:val="1"/>
-              </w:numPr>
-              <w:spacing w:line="360" w:lineRule="auto"/>
-              <w:ind w:left="420" w:leftChars="0" w:hanging="420" w:firstLineChars="0"/>
-              <w:jc w:val="both"/>
-              <w:rPr>
-                <w:rFonts w:hint="default" w:ascii="Times New Roman" w:hAnsi="Times New Roman" w:eastAsia="SimSun" w:cs="Times New Roman"/>
-                <w:sz w:val="24"/>
-                <w:lang w:val="en-US"/>
-              </w:rPr>
-            </w:pPr>
-            <w:r>
-              <w:rPr>
-                <w:rFonts w:hint="default" w:cs="Times New Roman"/>
-                <w:sz w:val="24"/>
-                <w:lang w:val="en-US"/>
-              </w:rPr>
-              <w:t>Overall challenges of the lab</w:t>
-            </w:r>
-          </w:p>
-        </w:tc>
-      </w:tr>
-    </w:tbl>
-    <w:p>
-      <w:pPr>
-        <w:spacing w:line="360" w:lineRule="auto"/>
-        <w:rPr>
-          <w:rFonts w:hint="default" w:ascii="Times New Roman" w:hAnsi="Times New Roman" w:cs="Times New Roman"/>
-        </w:rPr>
-      </w:pPr>
-      <w:r>
-        <w:rPr>
-          <w:rFonts w:hint="default" w:ascii="Times New Roman" w:hAnsi="Times New Roman" w:cs="Times New Roman"/>
-        </w:rPr>
-        <w:br w:type="page"/>
-      </w:r>
-    </w:p>
     <w:p>
       <w:pPr>
         <w:spacing w:line="360" w:lineRule="auto"/>
@@ -1356,25 +240,43 @@
                 <w:sz w:val="24"/>
                 <w:lang w:val="en-US"/>
               </w:rPr>
-              <w:t>The data structure stack is used for storing the nodes and an array is used to keep track of nodes that have visited already. DFS explores the depth before continuing to the adjacent node and stack ensures this using its Last In First Out (LIFO) policy, which will be elaborated later. The root node of the graph is pushed into the stack and a loop is started that continues until the stack is empty.</w:t>
+              <w:t xml:space="preserve">The generic steps used for solving the three problems are mentioned in short below: </w:t>
             </w:r>
           </w:p>
           <w:p>
             <w:pPr>
               <w:widowControl w:val="0"/>
-              <w:spacing w:line="360" w:lineRule="auto"/>
-              <w:jc w:val="both"/>
-              <w:rPr>
-                <w:rFonts w:hint="default" w:cs="Times New Roman"/>
-                <w:sz w:val="24"/>
-                <w:lang w:val="en-US"/>
-              </w:rPr>
-            </w:pPr>
+              <w:numPr>
+                <w:ilvl w:val="0"/>
+                <w:numId w:val="1"/>
+              </w:numPr>
+              <w:spacing w:line="360" w:lineRule="auto"/>
+              <w:ind w:left="420" w:leftChars="0" w:hanging="420" w:firstLineChars="0"/>
+              <w:jc w:val="both"/>
+              <w:rPr>
+                <w:rFonts w:hint="default" w:cs="Times New Roman"/>
+                <w:sz w:val="24"/>
+                <w:lang w:val="en-US"/>
+              </w:rPr>
+            </w:pPr>
+            <w:r>
+              <w:rPr>
+                <w:rFonts w:hint="default" w:cs="Times New Roman"/>
+                <w:sz w:val="24"/>
+                <w:lang w:val="en-US"/>
+              </w:rPr>
+              <w:t>A data structure termed as a “fringe” is used for storing the nodes.</w:t>
+            </w:r>
           </w:p>
           <w:p>
             <w:pPr>
               <w:widowControl w:val="0"/>
-              <w:spacing w:line="360" w:lineRule="auto"/>
+              <w:numPr>
+                <w:ilvl w:val="0"/>
+                <w:numId w:val="1"/>
+              </w:numPr>
+              <w:spacing w:line="360" w:lineRule="auto"/>
+              <w:ind w:left="420" w:leftChars="0" w:hanging="420" w:firstLineChars="0"/>
               <w:jc w:val="both"/>
               <w:rPr>
                 <w:rFonts w:hint="default" w:cs="Times New Roman"/>
@@ -1388,25 +290,43 @@
                 <w:sz w:val="24"/>
                 <w:lang w:val="en-US"/>
               </w:rPr>
-              <w:t xml:space="preserve">The node at the top of the stack (i.e. the root node at the first iteration) is popped and the current node and current path being followed is stored in variables. This state is checked to see if it is the goal state and if so, it is returned as the result. Next if the state has not already been visited, the successors of the state are obtained using a predefined function. This stores all possible states to go from the current state. </w:t>
+              <w:t>An array is used to keep track of already visited nodes whose successors have been obtained and pushed into the fringe.</w:t>
             </w:r>
           </w:p>
           <w:p>
             <w:pPr>
               <w:widowControl w:val="0"/>
-              <w:spacing w:line="360" w:lineRule="auto"/>
-              <w:jc w:val="both"/>
-              <w:rPr>
-                <w:rFonts w:hint="default" w:cs="Times New Roman"/>
-                <w:sz w:val="24"/>
-                <w:lang w:val="en-US"/>
-              </w:rPr>
-            </w:pPr>
+              <w:numPr>
+                <w:ilvl w:val="0"/>
+                <w:numId w:val="1"/>
+              </w:numPr>
+              <w:spacing w:line="360" w:lineRule="auto"/>
+              <w:ind w:left="420" w:leftChars="0" w:hanging="420" w:firstLineChars="0"/>
+              <w:jc w:val="both"/>
+              <w:rPr>
+                <w:rFonts w:hint="default" w:cs="Times New Roman"/>
+                <w:sz w:val="24"/>
+                <w:lang w:val="en-US"/>
+              </w:rPr>
+            </w:pPr>
+            <w:r>
+              <w:rPr>
+                <w:rFonts w:hint="default" w:cs="Times New Roman"/>
+                <w:sz w:val="24"/>
+                <w:lang w:val="en-US"/>
+              </w:rPr>
+              <w:t>A loop is used to iterate the nodes in the fringe and add each of their successors into the fringe as well, given that they’re not the goal state and the node has not been visited before.</w:t>
+            </w:r>
           </w:p>
           <w:p>
             <w:pPr>
               <w:widowControl w:val="0"/>
-              <w:spacing w:line="360" w:lineRule="auto"/>
+              <w:numPr>
+                <w:ilvl w:val="0"/>
+                <w:numId w:val="1"/>
+              </w:numPr>
+              <w:spacing w:line="360" w:lineRule="auto"/>
+              <w:ind w:left="420" w:leftChars="0" w:hanging="420" w:firstLineChars="0"/>
               <w:jc w:val="both"/>
               <w:rPr>
                 <w:rFonts w:hint="default" w:cs="Times New Roman"/>
@@ -1420,24 +340,54 @@
                 <w:sz w:val="24"/>
                 <w:lang w:val="en-US"/>
               </w:rPr>
-              <w:t>For each successor obtained, path being followed is stored along with the node within the stack. The stack ensures that the latest pushed nodes are visited first i.e. the nodes which are in the next depth level and have just been pushed into the stack will be explored first before the algorithm comes back to the previous depth level. After the successors have been stored in the stack, the current node of the loop is added to array of visited nodes to ensure the same node will not be visited again.</w:t>
+              <w:t>In each iteration, the current node is added to the array to ensure it is not visited again.</w:t>
             </w:r>
           </w:p>
           <w:p>
             <w:pPr>
               <w:widowControl w:val="0"/>
-              <w:spacing w:line="360" w:lineRule="auto"/>
-              <w:jc w:val="both"/>
-              <w:rPr>
-                <w:rFonts w:hint="default" w:cs="Times New Roman"/>
-                <w:sz w:val="24"/>
-                <w:lang w:val="en-US"/>
-              </w:rPr>
-            </w:pPr>
+              <w:numPr>
+                <w:ilvl w:val="0"/>
+                <w:numId w:val="1"/>
+              </w:numPr>
+              <w:spacing w:line="360" w:lineRule="auto"/>
+              <w:ind w:left="420" w:leftChars="0" w:hanging="420" w:firstLineChars="0"/>
+              <w:jc w:val="both"/>
+              <w:rPr>
+                <w:rFonts w:hint="default" w:cs="Times New Roman"/>
+                <w:sz w:val="24"/>
+                <w:lang w:val="en-US"/>
+              </w:rPr>
+            </w:pPr>
+            <w:r>
+              <w:rPr>
+                <w:rFonts w:hint="default" w:cs="Times New Roman"/>
+                <w:sz w:val="24"/>
+                <w:lang w:val="en-US"/>
+              </w:rPr>
+              <w:t>When a goal state is found, the algorithm stops and returns the path followed to obtain the goal state. Otherwise it stops when the fringe is empty and returns None.</w:t>
+            </w:r>
           </w:p>
           <w:p>
             <w:pPr>
               <w:widowControl w:val="0"/>
+              <w:numPr>
+                <w:ilvl w:val="0"/>
+                <w:numId w:val="0"/>
+              </w:numPr>
+              <w:spacing w:line="360" w:lineRule="auto"/>
+              <w:ind w:leftChars="0"/>
+              <w:jc w:val="both"/>
+              <w:rPr>
+                <w:rFonts w:hint="default" w:cs="Times New Roman"/>
+                <w:sz w:val="24"/>
+                <w:lang w:val="en-US"/>
+              </w:rPr>
+            </w:pPr>
+          </w:p>
+          <w:p>
+            <w:pPr>
+              <w:widowControl w:val="0"/>
               <w:spacing w:line="360" w:lineRule="auto"/>
               <w:jc w:val="both"/>
               <w:rPr>
@@ -1452,7 +402,59 @@
                 <w:sz w:val="24"/>
                 <w:lang w:val="en-US"/>
               </w:rPr>
-              <w:t>This process is repeated until the stack is empty or until the goal state has been reached. The function returns None for the first case and the path followed to reach the goal state for the second.</w:t>
+              <w:t xml:space="preserve">The fringe used in the DFS problem for storing the nodes is a stack. DFS explores the depth before continuing to the adjacent node and stack ensures this using its Last In First Out (LIFO) policy. The stack ensures that the latest pushed nodes are visited first i.e. the last successor, suppose X, of the node in the previous iteration is visited. The successor’s successors are pushed into the stack again after performing goal test and whether it has been visited or not. In the next iteration, the last pushed successor of X is visited. This ensures the algorithm searches depth first. </w:t>
+            </w:r>
+          </w:p>
+          <w:p>
+            <w:pPr>
+              <w:widowControl w:val="0"/>
+              <w:spacing w:line="360" w:lineRule="auto"/>
+              <w:jc w:val="both"/>
+              <w:rPr>
+                <w:rFonts w:hint="default" w:cs="Times New Roman"/>
+                <w:sz w:val="24"/>
+                <w:lang w:val="en-US"/>
+              </w:rPr>
+            </w:pPr>
+          </w:p>
+          <w:p>
+            <w:pPr>
+              <w:widowControl w:val="0"/>
+              <w:spacing w:line="360" w:lineRule="auto"/>
+              <w:jc w:val="both"/>
+              <w:rPr>
+                <w:rFonts w:hint="default" w:cs="Times New Roman"/>
+                <w:sz w:val="24"/>
+                <w:lang w:val="en-US"/>
+              </w:rPr>
+            </w:pPr>
+            <w:r>
+              <w:rPr>
+                <w:rFonts w:hint="default" w:cs="Times New Roman"/>
+                <w:sz w:val="24"/>
+                <w:lang w:val="en-US"/>
+              </w:rPr>
+              <w:t>If a successor which has already been visited, in case of nodes with multiple edges, the successor will already have been recorded in the visited array and the iteration will continue with the successor that was pushed before that. If all successors have been visited, the stack will now contain the node on the adjacent level with the node whose successors have been visited i.e. the previous depth level. Thus the only order being followed here is the order of the depth level of the nodes.</w:t>
+            </w:r>
+          </w:p>
+          <w:p>
+            <w:pPr>
+              <w:widowControl w:val="0"/>
+              <w:spacing w:line="360" w:lineRule="auto"/>
+              <w:jc w:val="both"/>
+              <w:rPr>
+                <w:rFonts w:hint="default" w:cs="Times New Roman"/>
+                <w:sz w:val="24"/>
+                <w:lang w:val="en-US"/>
+              </w:rPr>
+            </w:pPr>
+            <w:r>
+              <w:rPr>
+                <w:rFonts w:hint="default" w:cs="Times New Roman"/>
+                <w:sz w:val="24"/>
+                <w:lang w:val="en-US"/>
+              </w:rPr>
+              <w:t xml:space="preserve">DFS does not consider the weight of the arcs of the graph. It also returns the first solution that it finds along a path, which may not be the most optimal path. There might be another optimal path which explores lower number of nodes to reach the solution which the DFS does not explore because it already returns the previous suboptimal solution it found. </w:t>
             </w:r>
           </w:p>
         </w:tc>
@@ -1573,7 +575,7 @@
                           </pic:cNvPicPr>
                         </pic:nvPicPr>
                         <pic:blipFill>
-                          <a:blip r:embed="rId7"/>
+                          <a:blip r:embed="rId6"/>
                           <a:stretch>
                             <a:fillRect/>
                           </a:stretch>
@@ -1855,7 +857,7 @@
                 <w:sz w:val="24"/>
                 <w:lang w:val="en-US"/>
               </w:rPr>
-              <w:t xml:space="preserve">This essentially follows the same step as the previous problem however it has some key differences due to difference in algorithm. BFS explores the adjacent nodes in the depth level before exploring the next depth level. Thus it has to be ensured that the nodes pushed are visited in that particular order. As the data structure used to store nodes partially determines in what order the node is accessed, a queue is used here. This is to ensure that the adjacent nodes pushed first are visited before visiting the next depth level. </w:t>
+              <w:t>This follows the steps of as the algorithm described in the first search problem, however it has some key differences due to difference in algorithm. BFS explores the adjacent nodes in the same depth level before exploring the next depth level. Thus it has to be ensured that the nodes in the fringe are visited in that particular order. As the data structure used to store the nodes partially determines in what order the node is accessed, a queue is used here.</w:t>
             </w:r>
           </w:p>
           <w:p>
@@ -1887,7 +889,39 @@
                 <w:sz w:val="24"/>
                 <w:lang w:val="en-US"/>
               </w:rPr>
-              <w:t>The rest of the steps are identical to the solution to the first problem statement for DFS. The nodes are accessed in First In First Out (FIFO) policy due to the queue implementation and for the current node, a check is performed for the goal state. If it is not a goal state, its successors are then obtained using the predefined function getSuccessors() and pushed into the queue. The current node is then saved to the array of visited nodes. This, again, continues until the goal state is reached or the queue is empty and similarly, returns the path followed or None.</w:t>
+              <w:t xml:space="preserve"> The nodes are accessed in First In First Out (FIFO) policy due to the queue implementation. During the first iteration, the node that was first pushed is popped and its successors are pushed. In the next iteration, the first successors of the node in the previous iteration is popped and its successors are pushed. Since the nodes are accessed in the order they were pushed, the successors of the first node that was pushed i.e. the root node are all popped and their successors pushed before the next depth level is explored. This is what gives the algorithm its name “Breadth First Search” where it explores all nodes on the same depth level before moving onto their successors.</w:t>
+            </w:r>
+          </w:p>
+          <w:p>
+            <w:pPr>
+              <w:widowControl w:val="0"/>
+              <w:spacing w:line="360" w:lineRule="auto"/>
+              <w:jc w:val="both"/>
+              <w:rPr>
+                <w:rFonts w:hint="default" w:cs="Times New Roman"/>
+                <w:sz w:val="24"/>
+                <w:lang w:val="en-US"/>
+              </w:rPr>
+            </w:pPr>
+          </w:p>
+          <w:p>
+            <w:pPr>
+              <w:widowControl w:val="0"/>
+              <w:spacing w:line="360" w:lineRule="auto"/>
+              <w:jc w:val="both"/>
+              <w:rPr>
+                <w:rFonts w:hint="default" w:cs="Times New Roman"/>
+                <w:sz w:val="24"/>
+                <w:lang w:val="en-US"/>
+              </w:rPr>
+            </w:pPr>
+            <w:r>
+              <w:rPr>
+                <w:rFonts w:hint="default" w:cs="Times New Roman"/>
+                <w:sz w:val="24"/>
+                <w:lang w:val="en-US"/>
+              </w:rPr>
+              <w:t xml:space="preserve">This search algorithm does not consider any weights in the arcs from one node to another since it is not considering the arc weights in the traversal of the nodes. BFS also finds the path with the shortest numbers of edges since it searches one depth level at a time for the solution and returns the solution at the lowest depth level (with the shortest path explored).  </w:t>
             </w:r>
           </w:p>
         </w:tc>
@@ -2008,7 +1042,7 @@
                           </pic:cNvPicPr>
                         </pic:nvPicPr>
                         <pic:blipFill>
-                          <a:blip r:embed="rId8"/>
+                          <a:blip r:embed="rId7"/>
                           <a:stretch>
                             <a:fillRect/>
                           </a:stretch>
@@ -2290,7 +1324,7 @@
                 <w:sz w:val="24"/>
                 <w:lang w:val="en-US"/>
               </w:rPr>
-              <w:t xml:space="preserve">The underlying process remains the same for this search algorithm as well. However the node with the least cost possible is now selected at each iteration, which requires keeping track of the total cost and storing the nodes in such an order so that the node with least cost is picked next. The data structure that can do this is a priority queue, which can store the nodes according to increasing cost and ensure the node with lowest cost is at the start of the queue. </w:t>
+              <w:t xml:space="preserve">In this search algorithm, the arc with the least cost possible is now selected at each iteration. It keeps track of the total cost and stores the nodes in such an order so that the arc with least cost is traversed next. The data structure that can do this is a priority queue, which can store the nodes according to increasing cost of the arcs and ensure the node with lowest cost is at the start of the queue. </w:t>
             </w:r>
           </w:p>
           <w:p>
@@ -2304,8 +1338,6 @@
                 <w:lang w:val="en-US"/>
               </w:rPr>
             </w:pPr>
-            <w:bookmarkStart w:id="0" w:name="_GoBack"/>
-            <w:bookmarkEnd w:id="0"/>
           </w:p>
           <w:p>
             <w:pPr>
@@ -2324,31 +1356,39 @@
                 <w:sz w:val="24"/>
                 <w:lang w:val="en-US"/>
               </w:rPr>
-              <w:t xml:space="preserve">Similar to the previous two problems, the root node is pushed into the priority queue and the nodes in the priority queue are iterated until either the queue is empty or the the goal state is reached. For each current node, the element - the node with the lowest cost - from the start of the queue is picked and set as current node. The check for goal state and whether it was already visited before is performed before obtaining its successors. The successors are then pushed into the priority queue and the current node is stored into the array of visited nodes. </w:t>
+              <w:t xml:space="preserve">In the first iteration, the successors of the root node is pushed into the queue and because of the workings of a priority queue, the successor which has the lowest cost arc is placed in the first of the queue. Following FIFO, in the next iteration, this successor is traversed next and all its successors are placed in the queue arranged in the ascending order of the arc cost. Each time in an iteration, the node with the lowest arc cost is picked until a goal state is reached where the cost required to reach the solution was the lowest. As observed, the depth levels of the nodes are not considered at all and only the cost is picked. </w:t>
             </w:r>
+          </w:p>
+          <w:p>
+            <w:pPr>
+              <w:widowControl w:val="0"/>
+              <w:spacing w:line="360" w:lineRule="auto"/>
+              <w:jc w:val="both"/>
+              <w:rPr>
+                <w:rFonts w:hint="default" w:cs="Times New Roman"/>
+                <w:sz w:val="24"/>
+                <w:lang w:val="en-US"/>
+              </w:rPr>
+            </w:pPr>
+          </w:p>
+          <w:p>
+            <w:pPr>
+              <w:widowControl w:val="0"/>
+              <w:spacing w:line="360" w:lineRule="auto"/>
+              <w:jc w:val="both"/>
+              <w:rPr>
+                <w:rFonts w:hint="default" w:cs="Times New Roman"/>
+                <w:sz w:val="24"/>
+                <w:lang w:val="en-US"/>
+              </w:rPr>
+            </w:pPr>
             <w:r>
               <w:rPr>
                 <w:rFonts w:hint="default" w:cs="Times New Roman"/>
                 <w:sz w:val="24"/>
                 <w:lang w:val="en-US"/>
               </w:rPr>
-              <w:br w:type="textWrapping"/>
-            </w:r>
-            <w:r>
-              <w:rPr>
-                <w:rFonts w:hint="default" w:cs="Times New Roman"/>
-                <w:sz w:val="24"/>
-                <w:lang w:val="en-US"/>
-              </w:rPr>
-              <w:br w:type="textWrapping"/>
-            </w:r>
-            <w:r>
-              <w:rPr>
-                <w:rFonts w:hint="default" w:cs="Times New Roman"/>
-                <w:sz w:val="24"/>
-                <w:lang w:val="en-US"/>
-              </w:rPr>
-              <w:t xml:space="preserve">As before, if the goal state is reached, the node is returned and if no such state is reached and the queue becomes empty before that, None is returned. </w:t>
+              <w:t xml:space="preserve">UCS takes a longer time to reach the solution since it expands in almost all directions to follow the arcs with the lowest cost. However this works for weighted graphs where not all the arcs have the same cost and the solution must be found with the least cost path. The number of nodes expanded for reaching a solution might be higher since UCS does not consider that to be a factor in its search. </w:t>
             </w:r>
           </w:p>
         </w:tc>
@@ -2470,7 +1510,7 @@
                           </pic:cNvPicPr>
                         </pic:nvPicPr>
                         <pic:blipFill>
-                          <a:blip r:embed="rId9"/>
+                          <a:blip r:embed="rId8"/>
                           <a:stretch>
                             <a:fillRect/>
                           </a:stretch>
@@ -2500,25 +1540,14 @@
     </w:tbl>
     <w:p>
       <w:pPr>
-        <w:spacing w:line="360" w:lineRule="auto"/>
-        <w:rPr>
-          <w:rFonts w:hint="default" w:ascii="Times New Roman" w:hAnsi="Times New Roman" w:cs="Times New Roman"/>
-        </w:rPr>
-      </w:pPr>
-    </w:p>
-    <w:p>
-      <w:pPr>
-        <w:spacing w:line="360" w:lineRule="auto"/>
-        <w:rPr>
-          <w:rFonts w:hint="default" w:ascii="Times New Roman" w:hAnsi="Times New Roman" w:cs="Times New Roman"/>
-        </w:rPr>
-      </w:pPr>
-    </w:p>
-    <w:p>
-      <w:pPr>
-        <w:spacing w:line="360" w:lineRule="auto"/>
-        <w:rPr>
-          <w:rFonts w:hint="default" w:ascii="Times New Roman" w:hAnsi="Times New Roman" w:cs="Times New Roman"/>
+        <w:rPr>
+          <w:rFonts w:hint="default"/>
+          <w:b/>
+          <w:bCs/>
+          <w:color w:val="auto"/>
+          <w:sz w:val="24"/>
+          <w:u w:val="single"/>
+          <w:lang w:val="en-US"/>
         </w:rPr>
       </w:pPr>
     </w:p>
@@ -2562,6 +1591,8 @@
           <w:lang w:val="en-US"/>
         </w:rPr>
       </w:pPr>
+      <w:bookmarkStart w:id="0" w:name="_GoBack"/>
+      <w:bookmarkEnd w:id="0"/>
       <w:r>
         <w:rPr>
           <w:rFonts w:hint="default"/>
@@ -2776,9 +1807,9 @@
 <file path=word/numbering.xml><?xml version="1.0" encoding="utf-8"?>
 <w:numbering xmlns:wpc="http://schemas.microsoft.com/office/word/2010/wordprocessingCanvas" xmlns:mc="http://schemas.openxmlformats.org/markup-compatibility/2006" xmlns:o="urn:schemas-microsoft-com:office:office" xmlns:r="http://schemas.openxmlformats.org/officeDocument/2006/relationships" xmlns:m="http://schemas.openxmlformats.org/officeDocument/2006/math" xmlns:v="urn:schemas-microsoft-com:vml" xmlns:wp14="http://schemas.microsoft.com/office/word/2010/wordprocessingDrawing" xmlns:wp="http://schemas.openxmlformats.org/drawingml/2006/wordprocessingDrawing" xmlns:w10="urn:schemas-microsoft-com:office:word" xmlns:w="http://schemas.openxmlformats.org/wordprocessingml/2006/main" xmlns:w14="http://schemas.microsoft.com/office/word/2010/wordml" xmlns:wpg="http://schemas.microsoft.com/office/word/2010/wordprocessingGroup" xmlns:wpi="http://schemas.microsoft.com/office/word/2010/wordprocessingInk" xmlns:wne="http://schemas.microsoft.com/office/word/2006/wordml" xmlns:wps="http://schemas.microsoft.com/office/word/2010/wordprocessingShape" xmlns:wpsCustomData="http://www.wps.cn/officeDocument/2013/wpsCustomData" mc:Ignorable="w14 wp14">
   <w:abstractNum w:abstractNumId="0">
-    <w:nsid w:val="5132AE46"/>
+    <w:nsid w:val="F459F344"/>
     <w:multiLevelType w:val="singleLevel"/>
-    <w:tmpl w:val="5132AE46"/>
+    <w:tmpl w:val="F459F344"/>
     <w:lvl w:ilvl="0" w:tentative="0">
       <w:start w:val="1"/>
       <w:numFmt w:val="bullet"/>

</xml_diff>